<commit_message>
Atualização Guia TCC e Referência
</commit_message>
<xml_diff>
--- a/Guia_TCC.docx
+++ b/Guia_TCC.docx
@@ -121,15 +121,7 @@
         <w:t>Avaliar impactos no desempenho do framework devido à introdução do OSGI</w:t>
       </w:r>
       <w:r>
-        <w:t xml:space="preserve">; Desenvolver o configurador distribuído com Web </w:t>
-      </w:r>
-      <w:proofErr w:type="spellStart"/>
-      <w:r>
-        <w:t>service</w:t>
-      </w:r>
-      <w:proofErr w:type="spellEnd"/>
-      <w:r>
-        <w:t xml:space="preserve"> </w:t>
+        <w:t xml:space="preserve">; Desenvolver o configurador distribuído com Web service </w:t>
       </w:r>
       <w:proofErr w:type="spellStart"/>
       <w:r>
@@ -212,92 +204,112 @@
     </w:p>
     <w:p>
       <w:pPr>
-        <w:pStyle w:val="ListParagraph"/>
-        <w:numPr>
-          <w:ilvl w:val="0"/>
-          <w:numId w:val="7"/>
-        </w:numPr>
-        <w:rPr>
-          <w:color w:val="8CDC1F"/>
-        </w:rPr>
-      </w:pPr>
-      <w:r>
-        <w:rPr>
-          <w:color w:val="8CDC1F"/>
-        </w:rPr>
-        <w:t>O que modularização?</w:t>
-      </w:r>
-    </w:p>
-    <w:p>
-      <w:pPr>
-        <w:pStyle w:val="ListParagraph"/>
-        <w:numPr>
-          <w:ilvl w:val="0"/>
-          <w:numId w:val="7"/>
-        </w:numPr>
-        <w:rPr>
-          <w:color w:val="8CDC1F"/>
-        </w:rPr>
-      </w:pPr>
-      <w:r>
-        <w:rPr>
-          <w:color w:val="8CDC1F"/>
-        </w:rPr>
-        <w:t>O objetivo da modularização</w:t>
+        <w:ind w:left="708"/>
+      </w:pPr>
+      <w:r>
+        <w:t>2.1.1 Componentes e Modelos de Componentes</w:t>
       </w:r>
     </w:p>
     <w:p>
       <w:pPr>
         <w:ind w:firstLine="708"/>
       </w:pPr>
-      <w:bookmarkStart w:id="0" w:name="_GoBack"/>
-      <w:bookmarkEnd w:id="0"/>
-      <w:r>
-        <w:t>2.2 Invocação Remota de Métodos</w:t>
-      </w:r>
-    </w:p>
-    <w:p>
-      <w:pPr>
-        <w:pStyle w:val="ListParagraph"/>
-        <w:numPr>
-          <w:ilvl w:val="0"/>
-          <w:numId w:val="8"/>
-        </w:numPr>
-        <w:rPr>
-          <w:color w:val="A8D08D" w:themeColor="accent6" w:themeTint="99"/>
-        </w:rPr>
-      </w:pPr>
-      <w:r>
-        <w:rPr>
-          <w:color w:val="A8D08D" w:themeColor="accent6" w:themeTint="99"/>
-        </w:rPr>
-        <w:t>O que é a Invocação Remota de métodos</w:t>
-      </w:r>
-    </w:p>
-    <w:p>
-      <w:pPr>
-        <w:pStyle w:val="ListParagraph"/>
-        <w:numPr>
-          <w:ilvl w:val="0"/>
-          <w:numId w:val="8"/>
-        </w:numPr>
-        <w:rPr>
-          <w:color w:val="A8D08D" w:themeColor="accent6" w:themeTint="99"/>
-        </w:rPr>
-      </w:pPr>
-      <w:r>
-        <w:rPr>
-          <w:color w:val="A8D08D" w:themeColor="accent6" w:themeTint="99"/>
-        </w:rPr>
-        <w:t>Qual o objetivo das invocações Remotas de Métodos</w:t>
-      </w:r>
+      <w:r>
+        <w:t xml:space="preserve">2.1.1.1 </w:t>
+      </w:r>
+      <w:r>
+        <w:t xml:space="preserve">Modelo </w:t>
+      </w:r>
+      <w:proofErr w:type="spellStart"/>
+      <w:r>
+        <w:t>OpenCOM</w:t>
+      </w:r>
+      <w:proofErr w:type="spellEnd"/>
     </w:p>
     <w:p>
       <w:pPr>
         <w:ind w:firstLine="708"/>
       </w:pPr>
       <w:r>
-        <w:t>2.3</w:t>
+        <w:t xml:space="preserve">2.1.1.2 </w:t>
+      </w:r>
+      <w:r>
+        <w:t>Modelo Fractal</w:t>
+      </w:r>
+    </w:p>
+    <w:p>
+      <w:pPr>
+        <w:ind w:firstLine="708"/>
+      </w:pPr>
+      <w:r>
+        <w:t>2.1.1.3</w:t>
+      </w:r>
+      <w:r>
+        <w:t xml:space="preserve"> Modelo OSGI</w:t>
+      </w:r>
+    </w:p>
+    <w:p>
+      <w:pPr>
+        <w:ind w:firstLine="708"/>
+      </w:pPr>
+      <w:r>
+        <w:t>2.2 Processo CBSE</w:t>
+      </w:r>
+    </w:p>
+    <w:p>
+      <w:pPr>
+        <w:ind w:firstLine="708"/>
+      </w:pPr>
+      <w:r>
+        <w:t>2.2.1 CBSE para reúso</w:t>
+      </w:r>
+    </w:p>
+    <w:p>
+      <w:pPr>
+        <w:ind w:firstLine="708"/>
+      </w:pPr>
+      <w:r>
+        <w:t>2.2.2 CBSE com reúso</w:t>
+      </w:r>
+    </w:p>
+    <w:p>
+      <w:pPr>
+        <w:ind w:firstLine="708"/>
+      </w:pPr>
+      <w:r>
+        <w:t>2.3 Sistemas Distribuídos</w:t>
+      </w:r>
+    </w:p>
+    <w:p>
+      <w:pPr>
+        <w:ind w:firstLine="708"/>
+      </w:pPr>
+      <w:r>
+        <w:t>2.4 Modelos de Interação</w:t>
+      </w:r>
+    </w:p>
+    <w:p>
+      <w:pPr>
+        <w:ind w:firstLine="708"/>
+      </w:pPr>
+      <w:r>
+        <w:t>2.4.1 Middleware</w:t>
+      </w:r>
+    </w:p>
+    <w:p>
+      <w:pPr>
+        <w:ind w:firstLine="708"/>
+      </w:pPr>
+      <w:r>
+        <w:t>2.5 Arquitetura de Componentes Distribuídos</w:t>
+      </w:r>
+    </w:p>
+    <w:p>
+      <w:pPr>
+        <w:ind w:firstLine="708"/>
+      </w:pPr>
+      <w:r>
+        <w:t>2.6</w:t>
       </w:r>
       <w:r>
         <w:t xml:space="preserve"> Serviços Web </w:t>
@@ -335,7 +347,7 @@
         <w:t>2</w:t>
       </w:r>
       <w:r>
-        <w:t>.4</w:t>
+        <w:t>.7</w:t>
       </w:r>
       <w:r>
         <w:t xml:space="preserve"> Geração Automática de Código</w:t>
@@ -350,6 +362,7 @@
         </w:numPr>
       </w:pPr>
       <w:r>
+        <w:lastRenderedPageBreak/>
         <w:t>O que é a geração automática de código</w:t>
       </w:r>
     </w:p>
@@ -379,168 +392,11 @@
     </w:p>
     <w:p>
       <w:pPr>
-        <w:ind w:firstLine="708"/>
-      </w:pPr>
-      <w:r>
-        <w:t>2.5</w:t>
-      </w:r>
-      <w:r>
-        <w:t xml:space="preserve"> Componentes Distribuídos</w:t>
-      </w:r>
-    </w:p>
-    <w:p>
-      <w:pPr>
-        <w:pStyle w:val="ListParagraph"/>
-        <w:numPr>
-          <w:ilvl w:val="0"/>
-          <w:numId w:val="13"/>
-        </w:numPr>
-      </w:pPr>
-      <w:r>
-        <w:t>O que são os componentes distribuídos</w:t>
-      </w:r>
-    </w:p>
-    <w:p>
-      <w:pPr>
-        <w:pStyle w:val="ListParagraph"/>
-        <w:numPr>
-          <w:ilvl w:val="0"/>
-          <w:numId w:val="13"/>
-        </w:numPr>
-      </w:pPr>
-      <w:r>
-        <w:t>O objetivo dos componentes distribuídos</w:t>
-      </w:r>
-    </w:p>
-    <w:p>
-      <w:pPr>
-        <w:pStyle w:val="ListParagraph"/>
-        <w:numPr>
-          <w:ilvl w:val="0"/>
-          <w:numId w:val="13"/>
-        </w:numPr>
-      </w:pPr>
-      <w:r>
-        <w:t>Quais os ganhos que os componentes distribuídos oferecem</w:t>
-      </w:r>
-    </w:p>
-    <w:p>
-      <w:pPr>
-        <w:ind w:left="708" w:firstLine="708"/>
-      </w:pPr>
-      <w:r>
-        <w:lastRenderedPageBreak/>
-        <w:t>2.5</w:t>
-      </w:r>
-      <w:r>
-        <w:t>.1 Middleware Baseado</w:t>
-      </w:r>
-      <w:r>
-        <w:t xml:space="preserve"> em Componentes</w:t>
-      </w:r>
-    </w:p>
-    <w:p>
-      <w:pPr>
-        <w:pStyle w:val="ListParagraph"/>
-        <w:numPr>
-          <w:ilvl w:val="0"/>
-          <w:numId w:val="12"/>
-        </w:numPr>
-      </w:pPr>
-      <w:r>
-        <w:t>O que é um Middleware Baseado em Componente</w:t>
-      </w:r>
-    </w:p>
-    <w:p>
-      <w:pPr>
-        <w:ind w:left="708" w:firstLine="708"/>
-      </w:pPr>
-      <w:r>
-        <w:t>2.5</w:t>
-      </w:r>
-      <w:r>
-        <w:t xml:space="preserve">.2 O Modelo </w:t>
-      </w:r>
-      <w:proofErr w:type="spellStart"/>
-      <w:r>
-        <w:t>OpenCOM</w:t>
-      </w:r>
-      <w:proofErr w:type="spellEnd"/>
-    </w:p>
-    <w:p>
-      <w:pPr>
-        <w:pStyle w:val="ListParagraph"/>
-        <w:numPr>
-          <w:ilvl w:val="0"/>
-          <w:numId w:val="14"/>
-        </w:numPr>
-      </w:pPr>
-      <w:r>
-        <w:t xml:space="preserve">O que é o </w:t>
-      </w:r>
-      <w:proofErr w:type="spellStart"/>
-      <w:r>
-        <w:t>OpenCOM</w:t>
-      </w:r>
-      <w:proofErr w:type="spellEnd"/>
-    </w:p>
-    <w:p>
-      <w:pPr>
-        <w:ind w:left="708" w:firstLine="708"/>
-      </w:pPr>
-      <w:r>
-        <w:t>2.5</w:t>
-      </w:r>
-      <w:r>
-        <w:t>.3 O Modelo Fractal</w:t>
-      </w:r>
-    </w:p>
-    <w:p>
-      <w:pPr>
-        <w:pStyle w:val="ListParagraph"/>
-        <w:numPr>
-          <w:ilvl w:val="0"/>
-          <w:numId w:val="15"/>
-        </w:numPr>
-      </w:pPr>
-      <w:r>
-        <w:t>O que é o Fractal</w:t>
-      </w:r>
-    </w:p>
-    <w:p>
-      <w:pPr>
-        <w:ind w:left="708" w:firstLine="708"/>
-      </w:pPr>
-      <w:r>
-        <w:t>2.5</w:t>
-      </w:r>
-      <w:r>
-        <w:t xml:space="preserve">.4 </w:t>
-      </w:r>
-      <w:r>
-        <w:t xml:space="preserve">O Modelo </w:t>
-      </w:r>
-      <w:r>
-        <w:t>OSGI</w:t>
-      </w:r>
-    </w:p>
-    <w:p>
-      <w:pPr>
-        <w:pStyle w:val="ListParagraph"/>
-        <w:numPr>
-          <w:ilvl w:val="0"/>
-          <w:numId w:val="16"/>
-        </w:numPr>
-      </w:pPr>
-      <w:r>
-        <w:t>O que é o Modelo OSGI</w:t>
-      </w:r>
-    </w:p>
-    <w:p>
-      <w:pPr>
         <w:pStyle w:val="ListParagraph"/>
         <w:ind w:left="2136"/>
       </w:pPr>
+      <w:bookmarkStart w:id="0" w:name="_GoBack"/>
+      <w:bookmarkEnd w:id="0"/>
     </w:p>
     <w:sectPr>
       <w:pgSz w:w="11906" w:h="16838"/>
@@ -3061,7 +2917,7 @@
   <a:extraClrSchemeLst/>
   <a:extLst>
     <a:ext uri="{05A4C25C-085E-4340-85A3-A5531E510DB2}">
-      <thm15:themeFamily xmlns="" xmlns:thm15="http://schemas.microsoft.com/office/thememl/2012/main" name="Office Theme" id="{62F939B6-93AF-4DB8-9C6B-D6C7DFDC589F}" vid="{4A3C46E8-61CC-4603-A589-7422A47A8E4A}"/>
+      <thm15:themeFamily xmlns:thm15="http://schemas.microsoft.com/office/thememl/2012/main" xmlns="" name="Office Theme" id="{62F939B6-93AF-4DB8-9C6B-D6C7DFDC589F}" vid="{4A3C46E8-61CC-4603-A589-7422A47A8E4A}"/>
     </a:ext>
   </a:extLst>
 </a:theme>

</xml_diff>